<commit_message>
rough draft of report
</commit_message>
<xml_diff>
--- a/ML Project Report.docx
+++ b/ML Project Report.docx
@@ -27,6 +27,157 @@
       </w:r>
     </w:p>
     <w:p>
+      <w:r>
+        <w:t>Clean data: real dataset with many redundant features, incorrectly typed in features, null values…</w:t>
+      </w:r>
+    </w:p>
+    <w:p/>
+    <w:p>
+      <w:r>
+        <w:t xml:space="preserve">Strategy: inspect each feature one by one, determine if worth keeping, impute null values if any, </w:t>
+      </w:r>
+      <w:r>
+        <w:t xml:space="preserve">correct typos if possible, </w:t>
+      </w:r>
+      <w:r>
+        <w:t>some feature engineering if applicable.</w:t>
+      </w:r>
+    </w:p>
+    <w:p/>
+    <w:p>
+      <w:r>
+        <w:t>Examples</w:t>
+      </w:r>
+      <w:r>
+        <w:t>:</w:t>
+      </w:r>
+    </w:p>
+    <w:p>
+      <w:pPr>
+        <w:pStyle w:val="ListParagraph"/>
+        <w:numPr>
+          <w:ilvl w:val="0"/>
+          <w:numId w:val="1"/>
+        </w:numPr>
+      </w:pPr>
+      <w:r>
+        <w:t xml:space="preserve">Extract information from </w:t>
+      </w:r>
+      <w:proofErr w:type="spellStart"/>
+      <w:r>
+        <w:rPr>
+          <w:i/>
+        </w:rPr>
+        <w:t>date_recorded</w:t>
+      </w:r>
+      <w:proofErr w:type="spellEnd"/>
+      <w:r>
+        <w:t xml:space="preserve"> to create new features </w:t>
+      </w:r>
+    </w:p>
+    <w:p>
+      <w:pPr>
+        <w:pStyle w:val="ListParagraph"/>
+        <w:numPr>
+          <w:ilvl w:val="0"/>
+          <w:numId w:val="1"/>
+        </w:numPr>
+      </w:pPr>
+      <w:r>
+        <w:t>Drop features with too many different values or null values</w:t>
+      </w:r>
+    </w:p>
+    <w:p>
+      <w:pPr>
+        <w:pStyle w:val="ListParagraph"/>
+        <w:numPr>
+          <w:ilvl w:val="0"/>
+          <w:numId w:val="1"/>
+        </w:numPr>
+      </w:pPr>
+      <w:r>
+        <w:t xml:space="preserve">Impute null values in some </w:t>
+      </w:r>
+      <w:r>
+        <w:t xml:space="preserve">numerical </w:t>
+      </w:r>
+      <w:r>
+        <w:t>features by taking the mean of the values of its geographical neighbors</w:t>
+      </w:r>
+      <w:r>
+        <w:t xml:space="preserve"> (that is points in the same </w:t>
+      </w:r>
+      <w:proofErr w:type="spellStart"/>
+      <w:r>
+        <w:t>subvillage</w:t>
+      </w:r>
+      <w:proofErr w:type="spellEnd"/>
+      <w:r>
+        <w:t xml:space="preserve">, ward, </w:t>
+      </w:r>
+      <w:proofErr w:type="spellStart"/>
+      <w:r>
+        <w:t>lga</w:t>
+      </w:r>
+      <w:proofErr w:type="spellEnd"/>
+      <w:r>
+        <w:t xml:space="preserve"> as them)</w:t>
+      </w:r>
+    </w:p>
+    <w:p>
+      <w:pPr>
+        <w:pStyle w:val="ListParagraph"/>
+        <w:numPr>
+          <w:ilvl w:val="0"/>
+          <w:numId w:val="1"/>
+        </w:numPr>
+      </w:pPr>
+      <w:r>
+        <w:t xml:space="preserve">Drop features that represent geographical locations as they are redundant with </w:t>
+      </w:r>
+      <w:proofErr w:type="spellStart"/>
+      <w:r>
+        <w:t>gps</w:t>
+      </w:r>
+      <w:proofErr w:type="spellEnd"/>
+      <w:r>
+        <w:t xml:space="preserve"> coordinates</w:t>
+      </w:r>
+    </w:p>
+    <w:p>
+      <w:pPr>
+        <w:pStyle w:val="ListParagraph"/>
+        <w:numPr>
+          <w:ilvl w:val="0"/>
+          <w:numId w:val="1"/>
+        </w:numPr>
+      </w:pPr>
+      <w:r>
+        <w:t>Group some feature values together to reduce cardinality and correct possible mistakes</w:t>
+      </w:r>
+    </w:p>
+    <w:p>
+      <w:pPr>
+        <w:pStyle w:val="ListParagraph"/>
+        <w:numPr>
+          <w:ilvl w:val="0"/>
+          <w:numId w:val="1"/>
+        </w:numPr>
+      </w:pPr>
+      <w:r>
+        <w:t xml:space="preserve">Correct impossible features (wrong </w:t>
+      </w:r>
+      <w:proofErr w:type="spellStart"/>
+      <w:r>
+        <w:t>gps</w:t>
+      </w:r>
+      <w:proofErr w:type="spellEnd"/>
+      <w:r>
+        <w:t xml:space="preserve"> coordinates, construction year…)</w:t>
+      </w:r>
+    </w:p>
+    <w:p/>
+    <w:p>
       <w:pPr>
         <w:pStyle w:val="Heading1"/>
       </w:pPr>
@@ -43,33 +194,118 @@
       </w:r>
     </w:p>
     <w:p>
-      <w:pPr>
-        <w:pStyle w:val="Heading1"/>
-      </w:pPr>
-      <w:r>
-        <w:t>Tuning our best models</w:t>
-      </w:r>
-    </w:p>
-    <w:p>
-      <w:pPr>
-        <w:pStyle w:val="Heading1"/>
-      </w:pPr>
-      <w:r>
-        <w:t>Analysis of results</w:t>
-      </w:r>
-    </w:p>
-    <w:p>
-      <w:pPr>
-        <w:pStyle w:val="Heading1"/>
-      </w:pPr>
-      <w:r>
-        <w:t>Conclusion</w:t>
+      <w:r>
+        <w:t>Compared several classic baseline models for classification: decision tree, random forest, support vector machine, stochastic gradient descent classifier, k-NN classifier, Gaussian naïve Bayes, MLP classifier…</w:t>
       </w:r>
     </w:p>
     <w:p>
       <w:bookmarkStart w:id="0" w:name="_GoBack"/>
       <w:bookmarkEnd w:id="0"/>
     </w:p>
+    <w:p>
+      <w:r>
+        <w:t>SVM: 1.0/0.535 (please try with another parameter but it takes so much time for this model to train)</w:t>
+      </w:r>
+    </w:p>
+    <w:p/>
+    <w:p>
+      <w:proofErr w:type="spellStart"/>
+      <w:r>
+        <w:t>kNN</w:t>
+      </w:r>
+      <w:proofErr w:type="spellEnd"/>
+      <w:r>
+        <w:t>: 0.633/0.496, limit: we have high number of input variables here</w:t>
+      </w:r>
+    </w:p>
+    <w:p/>
+    <w:p>
+      <w:r>
+        <w:t>Naïve Bayes: 0.629 / 0.627, limit: we probably don’t have independence of features</w:t>
+      </w:r>
+    </w:p>
+    <w:p>
+      <w:pPr>
+        <w:pStyle w:val="Heading1"/>
+      </w:pPr>
+      <w:r>
+        <w:t>Tuning our best models</w:t>
+      </w:r>
+    </w:p>
+    <w:p>
+      <w:r>
+        <w:t xml:space="preserve">Out of the baseline models, random forest has the best performance which we will try to improve. </w:t>
+      </w:r>
+    </w:p>
+    <w:p>
+      <w:r>
+        <w:t>It makes sense for this model to be well-suited to our problem, since unimportant features don’t matter in their decision</w:t>
+      </w:r>
+      <w:r>
+        <w:t xml:space="preserve"> (so no need for feature selection)</w:t>
+      </w:r>
+      <w:r>
+        <w:t>, collinearity is ok, and it is fairly robust to data with many errors or missing values.</w:t>
+      </w:r>
+      <w:r>
+        <w:t xml:space="preserve"> </w:t>
+      </w:r>
+    </w:p>
+    <w:p/>
+    <w:p>
+      <w:r>
+        <w:lastRenderedPageBreak/>
+        <w:t>We use</w:t>
+      </w:r>
+      <w:r>
+        <w:t xml:space="preserve"> Grid Search to find the best hyper</w:t>
+      </w:r>
+      <w:r>
+        <w:t>-</w:t>
+      </w:r>
+      <w:r>
+        <w:t>parameters for Random Forest</w:t>
+      </w:r>
+      <w:r>
+        <w:t>. Notice that the training accuracy is always higher than the validation accuracy, so we should use a regularization method to add bias and reduce overfitting</w:t>
+      </w:r>
+      <w:r>
+        <w:t xml:space="preserve">, or tune </w:t>
+      </w:r>
+      <w:proofErr w:type="spellStart"/>
+      <w:r>
+        <w:t>hyperparameters</w:t>
+      </w:r>
+      <w:proofErr w:type="spellEnd"/>
+      <w:r>
+        <w:t xml:space="preserve"> to increase bias (more trees, less features per tree, smaller depth</w:t>
+      </w:r>
+      <w:proofErr w:type="gramStart"/>
+      <w:r>
+        <w:t xml:space="preserve">, </w:t>
+      </w:r>
+      <w:r>
+        <w:t>.</w:t>
+      </w:r>
+      <w:proofErr w:type="gramEnd"/>
+    </w:p>
+    <w:p>
+      <w:pPr>
+        <w:pStyle w:val="Heading1"/>
+      </w:pPr>
+      <w:r>
+        <w:t>Analysis of results</w:t>
+      </w:r>
+    </w:p>
+    <w:p>
+      <w:pPr>
+        <w:pStyle w:val="Heading1"/>
+      </w:pPr>
+      <w:r>
+        <w:t>Conclusion</w:t>
+      </w:r>
+    </w:p>
+    <w:p/>
     <w:p/>
     <w:sectPr>
       <w:pgSz w:w="11900" w:h="16840"/>
@@ -79,6 +315,127 @@
     </w:sectPr>
   </w:body>
 </w:document>
+</file>
+
+<file path=word/numbering.xml><?xml version="1.0" encoding="utf-8"?>
+<w:numbering xmlns:wpc="http://schemas.microsoft.com/office/word/2010/wordprocessingCanvas" xmlns:mo="http://schemas.microsoft.com/office/mac/office/2008/main" xmlns:mc="http://schemas.openxmlformats.org/markup-compatibility/2006" xmlns:mv="urn:schemas-microsoft-com:mac:vml" xmlns:o="urn:schemas-microsoft-com:office:office" xmlns:r="http://schemas.openxmlformats.org/officeDocument/2006/relationships" xmlns:m="http://schemas.openxmlformats.org/officeDocument/2006/math" xmlns:v="urn:schemas-microsoft-com:vml" xmlns:wp14="http://schemas.microsoft.com/office/word/2010/wordprocessingDrawing" xmlns:wp="http://schemas.openxmlformats.org/drawingml/2006/wordprocessingDrawing" xmlns:w10="urn:schemas-microsoft-com:office:word" xmlns:w="http://schemas.openxmlformats.org/wordprocessingml/2006/main" xmlns:w14="http://schemas.microsoft.com/office/word/2010/wordml" xmlns:w15="http://schemas.microsoft.com/office/word/2012/wordml" xmlns:wpg="http://schemas.microsoft.com/office/word/2010/wordprocessingGroup" xmlns:wpi="http://schemas.microsoft.com/office/word/2010/wordprocessingInk" xmlns:wne="http://schemas.microsoft.com/office/word/2006/wordml" xmlns:wps="http://schemas.microsoft.com/office/word/2010/wordprocessingShape" mc:Ignorable="w14 w15 wp14">
+  <w:abstractNum w:abstractNumId="0">
+    <w:nsid w:val="148A2881"/>
+    <w:multiLevelType w:val="hybridMultilevel"/>
+    <w:tmpl w:val="3DC404C0"/>
+    <w:lvl w:ilvl="0" w:tplc="08090001">
+      <w:start w:val="1"/>
+      <w:numFmt w:val="bullet"/>
+      <w:lvlText w:val=""/>
+      <w:lvlJc w:val="left"/>
+      <w:pPr>
+        <w:ind w:left="720" w:hanging="360"/>
+      </w:pPr>
+      <w:rPr>
+        <w:rFonts w:ascii="Symbol" w:hAnsi="Symbol" w:hint="default"/>
+      </w:rPr>
+    </w:lvl>
+    <w:lvl w:ilvl="1" w:tplc="08090003" w:tentative="1">
+      <w:start w:val="1"/>
+      <w:numFmt w:val="bullet"/>
+      <w:lvlText w:val="o"/>
+      <w:lvlJc w:val="left"/>
+      <w:pPr>
+        <w:ind w:left="1440" w:hanging="360"/>
+      </w:pPr>
+      <w:rPr>
+        <w:rFonts w:ascii="Courier New" w:hAnsi="Courier New" w:cs="Courier New" w:hint="default"/>
+      </w:rPr>
+    </w:lvl>
+    <w:lvl w:ilvl="2" w:tplc="08090005" w:tentative="1">
+      <w:start w:val="1"/>
+      <w:numFmt w:val="bullet"/>
+      <w:lvlText w:val=""/>
+      <w:lvlJc w:val="left"/>
+      <w:pPr>
+        <w:ind w:left="2160" w:hanging="360"/>
+      </w:pPr>
+      <w:rPr>
+        <w:rFonts w:ascii="Wingdings" w:hAnsi="Wingdings" w:hint="default"/>
+      </w:rPr>
+    </w:lvl>
+    <w:lvl w:ilvl="3" w:tplc="08090001" w:tentative="1">
+      <w:start w:val="1"/>
+      <w:numFmt w:val="bullet"/>
+      <w:lvlText w:val=""/>
+      <w:lvlJc w:val="left"/>
+      <w:pPr>
+        <w:ind w:left="2880" w:hanging="360"/>
+      </w:pPr>
+      <w:rPr>
+        <w:rFonts w:ascii="Symbol" w:hAnsi="Symbol" w:hint="default"/>
+      </w:rPr>
+    </w:lvl>
+    <w:lvl w:ilvl="4" w:tplc="08090003" w:tentative="1">
+      <w:start w:val="1"/>
+      <w:numFmt w:val="bullet"/>
+      <w:lvlText w:val="o"/>
+      <w:lvlJc w:val="left"/>
+      <w:pPr>
+        <w:ind w:left="3600" w:hanging="360"/>
+      </w:pPr>
+      <w:rPr>
+        <w:rFonts w:ascii="Courier New" w:hAnsi="Courier New" w:cs="Courier New" w:hint="default"/>
+      </w:rPr>
+    </w:lvl>
+    <w:lvl w:ilvl="5" w:tplc="08090005" w:tentative="1">
+      <w:start w:val="1"/>
+      <w:numFmt w:val="bullet"/>
+      <w:lvlText w:val=""/>
+      <w:lvlJc w:val="left"/>
+      <w:pPr>
+        <w:ind w:left="4320" w:hanging="360"/>
+      </w:pPr>
+      <w:rPr>
+        <w:rFonts w:ascii="Wingdings" w:hAnsi="Wingdings" w:hint="default"/>
+      </w:rPr>
+    </w:lvl>
+    <w:lvl w:ilvl="6" w:tplc="08090001" w:tentative="1">
+      <w:start w:val="1"/>
+      <w:numFmt w:val="bullet"/>
+      <w:lvlText w:val=""/>
+      <w:lvlJc w:val="left"/>
+      <w:pPr>
+        <w:ind w:left="5040" w:hanging="360"/>
+      </w:pPr>
+      <w:rPr>
+        <w:rFonts w:ascii="Symbol" w:hAnsi="Symbol" w:hint="default"/>
+      </w:rPr>
+    </w:lvl>
+    <w:lvl w:ilvl="7" w:tplc="08090003" w:tentative="1">
+      <w:start w:val="1"/>
+      <w:numFmt w:val="bullet"/>
+      <w:lvlText w:val="o"/>
+      <w:lvlJc w:val="left"/>
+      <w:pPr>
+        <w:ind w:left="5760" w:hanging="360"/>
+      </w:pPr>
+      <w:rPr>
+        <w:rFonts w:ascii="Courier New" w:hAnsi="Courier New" w:cs="Courier New" w:hint="default"/>
+      </w:rPr>
+    </w:lvl>
+    <w:lvl w:ilvl="8" w:tplc="08090005" w:tentative="1">
+      <w:start w:val="1"/>
+      <w:numFmt w:val="bullet"/>
+      <w:lvlText w:val=""/>
+      <w:lvlJc w:val="left"/>
+      <w:pPr>
+        <w:ind w:left="6480" w:hanging="360"/>
+      </w:pPr>
+      <w:rPr>
+        <w:rFonts w:ascii="Wingdings" w:hAnsi="Wingdings" w:hint="default"/>
+      </w:rPr>
+    </w:lvl>
+  </w:abstractNum>
+  <w:num w:numId="1">
+    <w:abstractNumId w:val="0"/>
+  </w:num>
+</w:numbering>
 </file>
 
 <file path=word/styles.xml><?xml version="1.0" encoding="utf-8"?>
@@ -581,6 +938,17 @@
       <w:lang w:val="en-US"/>
     </w:rPr>
   </w:style>
+  <w:style w:type="paragraph" w:styleId="ListParagraph">
+    <w:name w:val="List Paragraph"/>
+    <w:basedOn w:val="Normal"/>
+    <w:uiPriority w:val="34"/>
+    <w:qFormat/>
+    <w:rsid w:val="003F634B"/>
+    <w:pPr>
+      <w:ind w:left="720"/>
+      <w:contextualSpacing/>
+    </w:pPr>
+  </w:style>
 </w:styles>
 </file>
 

</xml_diff>